<commit_message>
more info on articles page layout
</commit_message>
<xml_diff>
--- a/EnableArticles.docx
+++ b/EnableArticles.docx
@@ -96,18 +96,7 @@
           <w:sz w:val="22"/>
           <w:szCs w:val="22"/>
         </w:rPr>
-        <w:t>article</w:t>
-      </w:r>
-      <w:r>
-        <w:rPr>
-          <w:rFonts w:ascii="Calibri" w:hAnsi="Calibri" w:cs="Calibri"/>
-          <w:b/>
-          <w:bCs/>
-          <w:color w:val="7030A0"/>
-          <w:sz w:val="22"/>
-          <w:szCs w:val="22"/>
-        </w:rPr>
-        <w:t xml:space="preserve"> </w:t>
+        <w:t xml:space="preserve">article </w:t>
       </w:r>
       <w:r>
         <w:rPr>
@@ -269,15 +258,7 @@
           <w:sz w:val="22"/>
           <w:szCs w:val="22"/>
         </w:rPr>
-        <w:t xml:space="preserve"> project can be used as a guideline</w:t>
-      </w:r>
-      <w:r>
-        <w:rPr>
-          <w:rFonts w:ascii="Calibri" w:hAnsi="Calibri" w:cs="Calibri"/>
-          <w:sz w:val="22"/>
-          <w:szCs w:val="22"/>
-        </w:rPr>
-        <w:t>:</w:t>
+        <w:t xml:space="preserve"> project can be used as a guideline:</w:t>
       </w:r>
     </w:p>
     <w:p>
@@ -291,6 +272,7 @@
       <w:r>
         <w:rPr>
           <w:rFonts w:ascii="Calibri" w:hAnsi="Calibri" w:cs="Calibri"/>
+          <w:noProof/>
           <w:sz w:val="22"/>
           <w:szCs w:val="22"/>
         </w:rPr>
@@ -476,6 +458,18 @@
         </w:rPr>
         <w:t>How to make Scrollable views?</w:t>
       </w:r>
+    </w:p>
+    <w:p>
+      <w:pPr>
+        <w:rPr>
+          <w:rFonts w:ascii="Calibri" w:hAnsi="Calibri" w:cs="Calibri"/>
+          <w:b/>
+          <w:bCs/>
+          <w:color w:val="7030A0"/>
+          <w:sz w:val="22"/>
+          <w:szCs w:val="22"/>
+        </w:rPr>
+      </w:pPr>
     </w:p>
     <w:sectPr>
       <w:pgSz w:w="12240" w:h="15840"/>
@@ -1616,6 +1610,18 @@
       <w:shd w:val="clear" w:color="auto" w:fill="E1DFDD"/>
     </w:rPr>
   </w:style>
+  <w:style w:type="character" w:styleId="FollowedHyperlink">
+    <w:name w:val="FollowedHyperlink"/>
+    <w:basedOn w:val="DefaultParagraphFont"/>
+    <w:uiPriority w:val="99"/>
+    <w:semiHidden/>
+    <w:unhideWhenUsed/>
+    <w:rsid w:val="007458B4"/>
+    <w:rPr>
+      <w:color w:val="96607D" w:themeColor="followedHyperlink"/>
+      <w:u w:val="single"/>
+    </w:rPr>
+  </w:style>
 </w:styles>
 </file>
 

</xml_diff>